<commit_message>
moved around some documentation files
</commit_message>
<xml_diff>
--- a/Documentation/PharmTechUserManual.docx
+++ b/Documentation/PharmTechUserManual.docx
@@ -4024,7 +4024,6 @@
         </w:rPr>
         <w:t xml:space="preserve">  </w:t>
       </w:r>
-      <w:proofErr w:type="gramStart"/>
       <w:r>
         <w:rPr>
           <w:b/>
@@ -4055,7 +4054,6 @@
         </w:rPr>
         <w:t>!!!!!!!!!!!!!!!!!!!!!!!!!!!!!!!!!!!</w:t>
       </w:r>
-      <w:proofErr w:type="gramEnd"/>
       <w:r>
         <w:rPr>
           <w:sz w:val="24"/>
@@ -4102,20 +4100,8 @@
           <w:szCs w:val="36"/>
         </w:rPr>
         <w:br/>
-        <w:t xml:space="preserve">!!!!!!!!!!!!!!!!!!!!!!!!!!!!!!!!!!  </w:t>
-      </w:r>
-      <w:proofErr w:type="gramStart"/>
-      <w:r>
-        <w:rPr>
-          <w:b/>
-          <w:bCs/>
-          <w:color w:val="FF0000"/>
-          <w:sz w:val="36"/>
-          <w:szCs w:val="36"/>
-        </w:rPr>
-        <w:t>Important  !!!!!!!!!!!!!!!!!!!!!!!!!!!!!!!!!!!</w:t>
-      </w:r>
-      <w:proofErr w:type="gramEnd"/>
+        <w:t>!!!!!!!!!!!!!!!!!!!!!!!!!!!!!!!!!!  Important  !!!!!!!!!!!!!!!!!!!!!!!!!!!!!!!!!!!</w:t>
+      </w:r>
     </w:p>
     <w:p>
       <w:pPr>
@@ -4149,7 +4135,6 @@
         </w:rPr>
         <w:t xml:space="preserve">From the main page of the website, click the </w:t>
       </w:r>
-      <w:proofErr w:type="gramStart"/>
       <w:r>
         <w:rPr>
           <w:color w:val="0F6FC6" w:themeColor="accent1"/>
@@ -4174,7 +4159,6 @@
         </w:rPr>
         <w:t>Up</w:t>
       </w:r>
-      <w:proofErr w:type="gramEnd"/>
       <w:r>
         <w:rPr>
           <w:color w:val="0F6FC6" w:themeColor="accent1"/>
@@ -12132,7 +12116,7 @@
           <w:szCs w:val="24"/>
         </w:rPr>
         <w:drawing>
-          <wp:anchor distT="0" distB="0" distL="114300" distR="114300" simplePos="0" relativeHeight="251671552" behindDoc="0" locked="0" layoutInCell="1" allowOverlap="1" wp14:anchorId="0E7E74E4" wp14:editId="4A57787D">
+          <wp:anchor distT="0" distB="0" distL="114300" distR="114300" simplePos="0" relativeHeight="251671552" behindDoc="0" locked="0" layoutInCell="1" allowOverlap="1" wp14:anchorId="0E7E74E4" wp14:editId="0EB3427D">
             <wp:simplePos x="0" y="0"/>
             <wp:positionH relativeFrom="column">
               <wp:posOffset>4139467</wp:posOffset>
@@ -14800,7 +14784,22 @@
           <w:sz w:val="24"/>
           <w:szCs w:val="24"/>
         </w:rPr>
-        <w:t>the checkbox for the drug needed to be edited. (Only one drug can be selected)</w:t>
+        <w:t xml:space="preserve">the </w:t>
+      </w:r>
+      <w:r>
+        <w:rPr>
+          <w:color w:val="0070C0"/>
+          <w:sz w:val="24"/>
+          <w:szCs w:val="24"/>
+        </w:rPr>
+        <w:t xml:space="preserve">checkbox </w:t>
+      </w:r>
+      <w:r>
+        <w:rPr>
+          <w:sz w:val="24"/>
+          <w:szCs w:val="24"/>
+        </w:rPr>
+        <w:t>for the drug needed to be edited. (Only one drug can be selected)</w:t>
       </w:r>
     </w:p>
     <w:p>
@@ -15170,7 +15169,7 @@
           <w:noProof/>
         </w:rPr>
         <w:drawing>
-          <wp:anchor distT="0" distB="0" distL="114300" distR="114300" simplePos="0" relativeHeight="251679744" behindDoc="0" locked="0" layoutInCell="1" allowOverlap="1" wp14:anchorId="189C8152" wp14:editId="5CEB4F8B">
+          <wp:anchor distT="0" distB="0" distL="114300" distR="114300" simplePos="0" relativeHeight="251679744" behindDoc="0" locked="0" layoutInCell="1" allowOverlap="1" wp14:anchorId="189C8152" wp14:editId="21532B5D">
             <wp:simplePos x="0" y="0"/>
             <wp:positionH relativeFrom="column">
               <wp:posOffset>3476521</wp:posOffset>
@@ -16163,8 +16162,6 @@
       <w:r>
         <w:rPr>
           <w:noProof/>
-          <w:sz w:val="24"/>
-          <w:szCs w:val="24"/>
         </w:rPr>
         <w:drawing>
           <wp:anchor distT="0" distB="0" distL="114300" distR="114300" simplePos="0" relativeHeight="251681792" behindDoc="0" locked="0" layoutInCell="1" allowOverlap="1" wp14:anchorId="78A7734C" wp14:editId="1741DE87">
@@ -16235,7 +16232,50 @@
           <w:sz w:val="24"/>
           <w:szCs w:val="24"/>
         </w:rPr>
-        <w:t>Select a physician needed to be edited.</w:t>
+        <w:t xml:space="preserve">Select the </w:t>
+      </w:r>
+      <w:r>
+        <w:rPr>
+          <w:color w:val="0070C0"/>
+          <w:sz w:val="24"/>
+          <w:szCs w:val="24"/>
+        </w:rPr>
+        <w:t xml:space="preserve">checkbox </w:t>
+      </w:r>
+      <w:r>
+        <w:rPr>
+          <w:sz w:val="24"/>
+          <w:szCs w:val="24"/>
+        </w:rPr>
+        <w:t xml:space="preserve">for the </w:t>
+      </w:r>
+      <w:r>
+        <w:rPr>
+          <w:sz w:val="24"/>
+          <w:szCs w:val="24"/>
+        </w:rPr>
+        <w:t>physician</w:t>
+      </w:r>
+      <w:r>
+        <w:rPr>
+          <w:sz w:val="24"/>
+          <w:szCs w:val="24"/>
+        </w:rPr>
+        <w:t xml:space="preserve"> needed to be edited. (Only one </w:t>
+      </w:r>
+      <w:r>
+        <w:rPr>
+          <w:sz w:val="24"/>
+          <w:szCs w:val="24"/>
+        </w:rPr>
+        <w:t>physician</w:t>
+      </w:r>
+      <w:r>
+        <w:rPr>
+          <w:sz w:val="24"/>
+          <w:szCs w:val="24"/>
+        </w:rPr>
+        <w:t xml:space="preserve"> can be selected)</w:t>
       </w:r>
     </w:p>
     <w:p>
@@ -16468,7 +16508,6 @@
       </w:pPr>
       <w:bookmarkStart w:id="38" w:name="_Toc192521974"/>
       <w:r>
-        <w:lastRenderedPageBreak/>
         <w:t xml:space="preserve">HOW TO </w:t>
       </w:r>
       <w:r>
@@ -17348,6 +17387,7 @@
           <w:sz w:val="24"/>
           <w:szCs w:val="24"/>
         </w:rPr>
+        <w:lastRenderedPageBreak/>
         <w:t>The table will update to include the newly added patients.</w:t>
       </w:r>
     </w:p>
@@ -17357,7 +17397,6 @@
       </w:pPr>
       <w:bookmarkStart w:id="41" w:name="_Toc192521977"/>
       <w:r>
-        <w:lastRenderedPageBreak/>
         <w:t xml:space="preserve">HOW TO </w:t>
       </w:r>
       <w:r>
@@ -17472,7 +17511,50 @@
           <w:sz w:val="24"/>
           <w:szCs w:val="24"/>
         </w:rPr>
-        <w:t>Select a patient needed to be edited.</w:t>
+        <w:t xml:space="preserve">Select the </w:t>
+      </w:r>
+      <w:r>
+        <w:rPr>
+          <w:color w:val="0070C0"/>
+          <w:sz w:val="24"/>
+          <w:szCs w:val="24"/>
+        </w:rPr>
+        <w:t xml:space="preserve">checkbox </w:t>
+      </w:r>
+      <w:r>
+        <w:rPr>
+          <w:sz w:val="24"/>
+          <w:szCs w:val="24"/>
+        </w:rPr>
+        <w:t xml:space="preserve">for the </w:t>
+      </w:r>
+      <w:r>
+        <w:rPr>
+          <w:sz w:val="24"/>
+          <w:szCs w:val="24"/>
+        </w:rPr>
+        <w:t>patient</w:t>
+      </w:r>
+      <w:r>
+        <w:rPr>
+          <w:sz w:val="24"/>
+          <w:szCs w:val="24"/>
+        </w:rPr>
+        <w:t xml:space="preserve"> needed to be edited. (Only one </w:t>
+      </w:r>
+      <w:r>
+        <w:rPr>
+          <w:sz w:val="24"/>
+          <w:szCs w:val="24"/>
+        </w:rPr>
+        <w:t>patient</w:t>
+      </w:r>
+      <w:r>
+        <w:rPr>
+          <w:sz w:val="24"/>
+          <w:szCs w:val="24"/>
+        </w:rPr>
+        <w:t xml:space="preserve"> can be selected)</w:t>
       </w:r>
     </w:p>
     <w:p>
@@ -18049,7 +18131,6 @@
       </w:pPr>
       <w:bookmarkStart w:id="43" w:name="_Toc192521979"/>
       <w:r>
-        <w:lastRenderedPageBreak/>
         <w:t xml:space="preserve">HOW TO </w:t>
       </w:r>
       <w:r>
@@ -18760,7 +18841,6 @@
       </w:pPr>
       <w:bookmarkStart w:id="45" w:name="_Toc192521981"/>
       <w:r>
-        <w:lastRenderedPageBreak/>
         <w:t xml:space="preserve">HOW TO </w:t>
       </w:r>
       <w:r>
@@ -24696,6 +24776,7 @@
   <w:style w:type="character" w:default="1" w:styleId="DefaultParagraphFont">
     <w:name w:val="Default Paragraph Font"/>
     <w:uiPriority w:val="1"/>
+    <w:semiHidden/>
     <w:unhideWhenUsed/>
   </w:style>
   <w:style w:type="table" w:default="1" w:styleId="TableNormal">
@@ -25428,6 +25509,8 @@
     <w:rsid w:val="00656C20"/>
     <w:rsid w:val="007069EA"/>
     <w:rsid w:val="00725C5C"/>
+    <w:rsid w:val="007316F0"/>
+    <w:rsid w:val="007D528C"/>
     <w:rsid w:val="00960C4B"/>
     <w:rsid w:val="00977FB5"/>
     <w:rsid w:val="00A96F09"/>

</xml_diff>